<commit_message>
poprawka wstępu, rozdział I
</commit_message>
<xml_diff>
--- a/dokumentacja.docx
+++ b/dokumentacja.docx
@@ -790,7 +790,7 @@
           <w:r>
             <w:fldChar w:fldCharType="separate"/>
           </w:r>
-          <w:hyperlink w:anchor="_Toc32338653" w:history="1">
+          <w:hyperlink w:anchor="_Toc32351252" w:history="1">
             <w:r>
               <w:rPr>
                 <w:rStyle w:val="Hipercze"/>
@@ -819,7 +819,7 @@
                 <w:noProof/>
                 <w:webHidden/>
               </w:rPr>
-              <w:instrText xml:space="preserve"> PAGEREF _Toc32338653 \h </w:instrText>
+              <w:instrText xml:space="preserve"> PAGEREF _Toc32351252 \h </w:instrText>
             </w:r>
             <w:r>
               <w:rPr>
@@ -840,79 +840,6 @@
                 <w:webHidden/>
               </w:rPr>
               <w:t>4</w:t>
-            </w:r>
-            <w:r>
-              <w:rPr>
-                <w:noProof/>
-                <w:webHidden/>
-              </w:rPr>
-              <w:fldChar w:fldCharType="end"/>
-            </w:r>
-          </w:hyperlink>
-        </w:p>
-        <w:p>
-          <w:pPr>
-            <w:pStyle w:val="Spistreci1"/>
-            <w:tabs>
-              <w:tab w:val="right" w:leader="dot" w:pos="9911"/>
-            </w:tabs>
-            <w:rPr>
-              <w:rFonts w:asciiTheme="minorHAnsi" w:eastAsiaTheme="minorEastAsia" w:hAnsiTheme="minorHAnsi" w:cstheme="minorBidi"/>
-              <w:noProof/>
-              <w:sz w:val="22"/>
-              <w:szCs w:val="22"/>
-            </w:rPr>
-          </w:pPr>
-          <w:hyperlink w:anchor="_Toc32338654" w:history="1">
-            <w:r>
-              <w:rPr>
-                <w:rStyle w:val="Hipercze"/>
-                <w:rFonts w:eastAsiaTheme="majorEastAsia"/>
-                <w:b/>
-                <w:noProof/>
-              </w:rPr>
-              <w:t>TEMAT ORAZ CEL PRACY</w:t>
-            </w:r>
-            <w:r>
-              <w:rPr>
-                <w:noProof/>
-                <w:webHidden/>
-              </w:rPr>
-              <w:tab/>
-            </w:r>
-            <w:r>
-              <w:rPr>
-                <w:noProof/>
-                <w:webHidden/>
-              </w:rPr>
-              <w:fldChar w:fldCharType="begin"/>
-            </w:r>
-            <w:r>
-              <w:rPr>
-                <w:noProof/>
-                <w:webHidden/>
-              </w:rPr>
-              <w:instrText xml:space="preserve"> PAGEREF _Toc32338654 \h </w:instrText>
-            </w:r>
-            <w:r>
-              <w:rPr>
-                <w:noProof/>
-                <w:webHidden/>
-              </w:rPr>
-            </w:r>
-            <w:r>
-              <w:rPr>
-                <w:noProof/>
-                <w:webHidden/>
-              </w:rPr>
-              <w:fldChar w:fldCharType="separate"/>
-            </w:r>
-            <w:r>
-              <w:rPr>
-                <w:noProof/>
-                <w:webHidden/>
-              </w:rPr>
-              <w:t>5</w:t>
             </w:r>
             <w:r>
               <w:rPr>
@@ -937,7 +864,7 @@
               <w:szCs w:val="22"/>
             </w:rPr>
           </w:pPr>
-          <w:hyperlink w:anchor="_Toc32338655" w:history="1">
+          <w:hyperlink w:anchor="_Toc32351253" w:history="1">
             <w:r>
               <w:rPr>
                 <w:rStyle w:val="Hipercze"/>
@@ -984,7 +911,7 @@
                 <w:noProof/>
                 <w:webHidden/>
               </w:rPr>
-              <w:instrText xml:space="preserve"> PAGEREF _Toc32338655 \h </w:instrText>
+              <w:instrText xml:space="preserve"> PAGEREF _Toc32351253 \h </w:instrText>
             </w:r>
             <w:r>
               <w:rPr>
@@ -1004,7 +931,7 @@
                 <w:noProof/>
                 <w:webHidden/>
               </w:rPr>
-              <w:t>6</w:t>
+              <w:t>5</w:t>
             </w:r>
             <w:r>
               <w:rPr>
@@ -1029,7 +956,7 @@
               <w:szCs w:val="22"/>
             </w:rPr>
           </w:pPr>
-          <w:hyperlink w:anchor="_Toc32338656" w:history="1">
+          <w:hyperlink w:anchor="_Toc32351254" w:history="1">
             <w:r>
               <w:rPr>
                 <w:rStyle w:val="Hipercze"/>
@@ -1076,7 +1003,7 @@
                 <w:noProof/>
                 <w:webHidden/>
               </w:rPr>
-              <w:instrText xml:space="preserve"> PAGEREF _Toc32338656 \h </w:instrText>
+              <w:instrText xml:space="preserve"> PAGEREF _Toc32351254 \h </w:instrText>
             </w:r>
             <w:r>
               <w:rPr>
@@ -1096,7 +1023,7 @@
                 <w:noProof/>
                 <w:webHidden/>
               </w:rPr>
-              <w:t>6</w:t>
+              <w:t>5</w:t>
             </w:r>
             <w:r>
               <w:rPr>
@@ -1121,7 +1048,7 @@
               <w:szCs w:val="22"/>
             </w:rPr>
           </w:pPr>
-          <w:hyperlink w:anchor="_Toc32338657" w:history="1">
+          <w:hyperlink w:anchor="_Toc32351255" w:history="1">
             <w:r>
               <w:rPr>
                 <w:rStyle w:val="Hipercze"/>
@@ -1168,7 +1095,7 @@
                 <w:noProof/>
                 <w:webHidden/>
               </w:rPr>
-              <w:instrText xml:space="preserve"> PAGEREF _Toc32338657 \h </w:instrText>
+              <w:instrText xml:space="preserve"> PAGEREF _Toc32351255 \h </w:instrText>
             </w:r>
             <w:r>
               <w:rPr>
@@ -1188,7 +1115,7 @@
                 <w:noProof/>
                 <w:webHidden/>
               </w:rPr>
-              <w:t>6</w:t>
+              <w:t>5</w:t>
             </w:r>
             <w:r>
               <w:rPr>
@@ -1213,7 +1140,7 @@
               <w:szCs w:val="22"/>
             </w:rPr>
           </w:pPr>
-          <w:hyperlink w:anchor="_Toc32338658" w:history="1">
+          <w:hyperlink w:anchor="_Toc32351256" w:history="1">
             <w:r>
               <w:rPr>
                 <w:rStyle w:val="Hipercze"/>
@@ -1260,7 +1187,7 @@
                 <w:noProof/>
                 <w:webHidden/>
               </w:rPr>
-              <w:instrText xml:space="preserve"> PAGEREF _Toc32338658 \h </w:instrText>
+              <w:instrText xml:space="preserve"> PAGEREF _Toc32351256 \h </w:instrText>
             </w:r>
             <w:r>
               <w:rPr>
@@ -1280,7 +1207,7 @@
                 <w:noProof/>
                 <w:webHidden/>
               </w:rPr>
-              <w:t>6</w:t>
+              <w:t>5</w:t>
             </w:r>
             <w:r>
               <w:rPr>
@@ -1305,7 +1232,7 @@
               <w:szCs w:val="22"/>
             </w:rPr>
           </w:pPr>
-          <w:hyperlink w:anchor="_Toc32338659" w:history="1">
+          <w:hyperlink w:anchor="_Toc32351257" w:history="1">
             <w:r>
               <w:rPr>
                 <w:rStyle w:val="Hipercze"/>
@@ -1352,7 +1279,7 @@
                 <w:noProof/>
                 <w:webHidden/>
               </w:rPr>
-              <w:instrText xml:space="preserve"> PAGEREF _Toc32338659 \h </w:instrText>
+              <w:instrText xml:space="preserve"> PAGEREF _Toc32351257 \h </w:instrText>
             </w:r>
             <w:r>
               <w:rPr>
@@ -1372,7 +1299,7 @@
                 <w:noProof/>
                 <w:webHidden/>
               </w:rPr>
-              <w:t>6</w:t>
+              <w:t>5</w:t>
             </w:r>
             <w:r>
               <w:rPr>
@@ -1397,7 +1324,7 @@
               <w:szCs w:val="22"/>
             </w:rPr>
           </w:pPr>
-          <w:hyperlink w:anchor="_Toc32338660" w:history="1">
+          <w:hyperlink w:anchor="_Toc32351258" w:history="1">
             <w:r>
               <w:rPr>
                 <w:rStyle w:val="Hipercze"/>
@@ -1444,7 +1371,7 @@
                 <w:noProof/>
                 <w:webHidden/>
               </w:rPr>
-              <w:instrText xml:space="preserve"> PAGEREF _Toc32338660 \h </w:instrText>
+              <w:instrText xml:space="preserve"> PAGEREF _Toc32351258 \h </w:instrText>
             </w:r>
             <w:r>
               <w:rPr>
@@ -1464,7 +1391,7 @@
                 <w:noProof/>
                 <w:webHidden/>
               </w:rPr>
-              <w:t>7</w:t>
+              <w:t>6</w:t>
             </w:r>
             <w:r>
               <w:rPr>
@@ -1489,7 +1416,7 @@
               <w:szCs w:val="22"/>
             </w:rPr>
           </w:pPr>
-          <w:hyperlink w:anchor="_Toc32338661" w:history="1">
+          <w:hyperlink w:anchor="_Toc32351259" w:history="1">
             <w:r>
               <w:rPr>
                 <w:rStyle w:val="Hipercze"/>
@@ -1536,7 +1463,7 @@
                 <w:noProof/>
                 <w:webHidden/>
               </w:rPr>
-              <w:instrText xml:space="preserve"> PAGEREF _Toc32338661 \h </w:instrText>
+              <w:instrText xml:space="preserve"> PAGEREF _Toc32351259 \h </w:instrText>
             </w:r>
             <w:r>
               <w:rPr>
@@ -1556,7 +1483,7 @@
                 <w:noProof/>
                 <w:webHidden/>
               </w:rPr>
-              <w:t>7</w:t>
+              <w:t>6</w:t>
             </w:r>
             <w:r>
               <w:rPr>
@@ -1581,7 +1508,7 @@
               <w:szCs w:val="22"/>
             </w:rPr>
           </w:pPr>
-          <w:hyperlink w:anchor="_Toc32338662" w:history="1">
+          <w:hyperlink w:anchor="_Toc32351260" w:history="1">
             <w:r>
               <w:rPr>
                 <w:rStyle w:val="Hipercze"/>
@@ -1628,7 +1555,7 @@
                 <w:noProof/>
                 <w:webHidden/>
               </w:rPr>
-              <w:instrText xml:space="preserve"> PAGEREF _Toc32338662 \h </w:instrText>
+              <w:instrText xml:space="preserve"> PAGEREF _Toc32351260 \h </w:instrText>
             </w:r>
             <w:r>
               <w:rPr>
@@ -1648,7 +1575,7 @@
                 <w:noProof/>
                 <w:webHidden/>
               </w:rPr>
-              <w:t>7</w:t>
+              <w:t>6</w:t>
             </w:r>
             <w:r>
               <w:rPr>
@@ -1673,7 +1600,7 @@
               <w:szCs w:val="22"/>
             </w:rPr>
           </w:pPr>
-          <w:hyperlink w:anchor="_Toc32338663" w:history="1">
+          <w:hyperlink w:anchor="_Toc32351261" w:history="1">
             <w:r>
               <w:rPr>
                 <w:rStyle w:val="Hipercze"/>
@@ -1699,7 +1626,7 @@
                 <w:b/>
                 <w:noProof/>
               </w:rPr>
-              <w:t>IMPLEMENTACJA</w:t>
+              <w:t>CHARAKTERYSTYKA PROBLEMU</w:t>
             </w:r>
             <w:r>
               <w:rPr>
@@ -1720,7 +1647,7 @@
                 <w:noProof/>
                 <w:webHidden/>
               </w:rPr>
-              <w:instrText xml:space="preserve"> PAGEREF _Toc32338663 \h </w:instrText>
+              <w:instrText xml:space="preserve"> PAGEREF _Toc32351261 \h </w:instrText>
             </w:r>
             <w:r>
               <w:rPr>
@@ -1740,7 +1667,191 @@
                 <w:noProof/>
                 <w:webHidden/>
               </w:rPr>
-              <w:t>8</w:t>
+              <w:t>7</w:t>
+            </w:r>
+            <w:r>
+              <w:rPr>
+                <w:noProof/>
+                <w:webHidden/>
+              </w:rPr>
+              <w:fldChar w:fldCharType="end"/>
+            </w:r>
+          </w:hyperlink>
+        </w:p>
+        <w:p>
+          <w:pPr>
+            <w:pStyle w:val="Spistreci1"/>
+            <w:tabs>
+              <w:tab w:val="left" w:pos="660"/>
+              <w:tab w:val="right" w:leader="dot" w:pos="9911"/>
+            </w:tabs>
+            <w:rPr>
+              <w:rFonts w:asciiTheme="minorHAnsi" w:eastAsiaTheme="minorEastAsia" w:hAnsiTheme="minorHAnsi" w:cstheme="minorBidi"/>
+              <w:noProof/>
+              <w:sz w:val="22"/>
+              <w:szCs w:val="22"/>
+            </w:rPr>
+          </w:pPr>
+          <w:hyperlink w:anchor="_Toc32351262" w:history="1">
+            <w:r>
+              <w:rPr>
+                <w:rStyle w:val="Hipercze"/>
+                <w:rFonts w:eastAsiaTheme="majorEastAsia"/>
+                <w:b/>
+                <w:noProof/>
+              </w:rPr>
+              <w:t>3.1.</w:t>
+            </w:r>
+            <w:r>
+              <w:rPr>
+                <w:rFonts w:asciiTheme="minorHAnsi" w:eastAsiaTheme="minorEastAsia" w:hAnsiTheme="minorHAnsi" w:cstheme="minorBidi"/>
+                <w:noProof/>
+                <w:sz w:val="22"/>
+                <w:szCs w:val="22"/>
+              </w:rPr>
+              <w:tab/>
+            </w:r>
+            <w:r>
+              <w:rPr>
+                <w:rStyle w:val="Hipercze"/>
+                <w:rFonts w:eastAsiaTheme="majorEastAsia"/>
+                <w:b/>
+                <w:noProof/>
+              </w:rPr>
+              <w:t>Określenie problemu</w:t>
+            </w:r>
+            <w:r>
+              <w:rPr>
+                <w:noProof/>
+                <w:webHidden/>
+              </w:rPr>
+              <w:tab/>
+            </w:r>
+            <w:r>
+              <w:rPr>
+                <w:noProof/>
+                <w:webHidden/>
+              </w:rPr>
+              <w:fldChar w:fldCharType="begin"/>
+            </w:r>
+            <w:r>
+              <w:rPr>
+                <w:noProof/>
+                <w:webHidden/>
+              </w:rPr>
+              <w:instrText xml:space="preserve"> PAGEREF _Toc32351262 \h </w:instrText>
+            </w:r>
+            <w:r>
+              <w:rPr>
+                <w:noProof/>
+                <w:webHidden/>
+              </w:rPr>
+            </w:r>
+            <w:r>
+              <w:rPr>
+                <w:noProof/>
+                <w:webHidden/>
+              </w:rPr>
+              <w:fldChar w:fldCharType="separate"/>
+            </w:r>
+            <w:r>
+              <w:rPr>
+                <w:noProof/>
+                <w:webHidden/>
+              </w:rPr>
+              <w:t>7</w:t>
+            </w:r>
+            <w:r>
+              <w:rPr>
+                <w:noProof/>
+                <w:webHidden/>
+              </w:rPr>
+              <w:fldChar w:fldCharType="end"/>
+            </w:r>
+          </w:hyperlink>
+        </w:p>
+        <w:p>
+          <w:pPr>
+            <w:pStyle w:val="Spistreci1"/>
+            <w:tabs>
+              <w:tab w:val="left" w:pos="660"/>
+              <w:tab w:val="right" w:leader="dot" w:pos="9911"/>
+            </w:tabs>
+            <w:rPr>
+              <w:rFonts w:asciiTheme="minorHAnsi" w:eastAsiaTheme="minorEastAsia" w:hAnsiTheme="minorHAnsi" w:cstheme="minorBidi"/>
+              <w:noProof/>
+              <w:sz w:val="22"/>
+              <w:szCs w:val="22"/>
+            </w:rPr>
+          </w:pPr>
+          <w:hyperlink w:anchor="_Toc32351263" w:history="1">
+            <w:r>
+              <w:rPr>
+                <w:rStyle w:val="Hipercze"/>
+                <w:rFonts w:eastAsiaTheme="majorEastAsia"/>
+                <w:b/>
+                <w:noProof/>
+              </w:rPr>
+              <w:t>3.2.</w:t>
+            </w:r>
+            <w:r>
+              <w:rPr>
+                <w:rFonts w:asciiTheme="minorHAnsi" w:eastAsiaTheme="minorEastAsia" w:hAnsiTheme="minorHAnsi" w:cstheme="minorBidi"/>
+                <w:noProof/>
+                <w:sz w:val="22"/>
+                <w:szCs w:val="22"/>
+              </w:rPr>
+              <w:tab/>
+            </w:r>
+            <w:r>
+              <w:rPr>
+                <w:rStyle w:val="Hipercze"/>
+                <w:rFonts w:eastAsiaTheme="majorEastAsia"/>
+                <w:b/>
+                <w:noProof/>
+              </w:rPr>
+              <w:t>Cel projektu</w:t>
+            </w:r>
+            <w:r>
+              <w:rPr>
+                <w:noProof/>
+                <w:webHidden/>
+              </w:rPr>
+              <w:tab/>
+            </w:r>
+            <w:r>
+              <w:rPr>
+                <w:noProof/>
+                <w:webHidden/>
+              </w:rPr>
+              <w:fldChar w:fldCharType="begin"/>
+            </w:r>
+            <w:r>
+              <w:rPr>
+                <w:noProof/>
+                <w:webHidden/>
+              </w:rPr>
+              <w:instrText xml:space="preserve"> PAGEREF _Toc32351263 \h </w:instrText>
+            </w:r>
+            <w:r>
+              <w:rPr>
+                <w:noProof/>
+                <w:webHidden/>
+              </w:rPr>
+            </w:r>
+            <w:r>
+              <w:rPr>
+                <w:noProof/>
+                <w:webHidden/>
+              </w:rPr>
+              <w:fldChar w:fldCharType="separate"/>
+            </w:r>
+            <w:r>
+              <w:rPr>
+                <w:noProof/>
+                <w:webHidden/>
+              </w:rPr>
+              <w:t>7</w:t>
             </w:r>
             <w:r>
               <w:rPr>
@@ -1765,7 +1876,7 @@
               <w:szCs w:val="22"/>
             </w:rPr>
           </w:pPr>
-          <w:hyperlink w:anchor="_Toc32338664" w:history="1">
+          <w:hyperlink w:anchor="_Toc32351264" w:history="1">
             <w:r>
               <w:rPr>
                 <w:rStyle w:val="Hipercze"/>
@@ -1791,6 +1902,98 @@
                 <w:b/>
                 <w:noProof/>
               </w:rPr>
+              <w:t>IMPLEMENTACJA</w:t>
+            </w:r>
+            <w:r>
+              <w:rPr>
+                <w:noProof/>
+                <w:webHidden/>
+              </w:rPr>
+              <w:tab/>
+            </w:r>
+            <w:r>
+              <w:rPr>
+                <w:noProof/>
+                <w:webHidden/>
+              </w:rPr>
+              <w:fldChar w:fldCharType="begin"/>
+            </w:r>
+            <w:r>
+              <w:rPr>
+                <w:noProof/>
+                <w:webHidden/>
+              </w:rPr>
+              <w:instrText xml:space="preserve"> PAGEREF _Toc32351264 \h </w:instrText>
+            </w:r>
+            <w:r>
+              <w:rPr>
+                <w:noProof/>
+                <w:webHidden/>
+              </w:rPr>
+            </w:r>
+            <w:r>
+              <w:rPr>
+                <w:noProof/>
+                <w:webHidden/>
+              </w:rPr>
+              <w:fldChar w:fldCharType="separate"/>
+            </w:r>
+            <w:r>
+              <w:rPr>
+                <w:noProof/>
+                <w:webHidden/>
+              </w:rPr>
+              <w:t>8</w:t>
+            </w:r>
+            <w:r>
+              <w:rPr>
+                <w:noProof/>
+                <w:webHidden/>
+              </w:rPr>
+              <w:fldChar w:fldCharType="end"/>
+            </w:r>
+          </w:hyperlink>
+        </w:p>
+        <w:p>
+          <w:pPr>
+            <w:pStyle w:val="Spistreci1"/>
+            <w:tabs>
+              <w:tab w:val="left" w:pos="440"/>
+              <w:tab w:val="right" w:leader="dot" w:pos="9911"/>
+            </w:tabs>
+            <w:rPr>
+              <w:rFonts w:asciiTheme="minorHAnsi" w:eastAsiaTheme="minorEastAsia" w:hAnsiTheme="minorHAnsi" w:cstheme="minorBidi"/>
+              <w:noProof/>
+              <w:sz w:val="22"/>
+              <w:szCs w:val="22"/>
+            </w:rPr>
+          </w:pPr>
+          <w:hyperlink w:anchor="_Toc32351265" w:history="1">
+            <w:r>
+              <w:rPr>
+                <w:rStyle w:val="Hipercze"/>
+                <w:rFonts w:eastAsiaTheme="majorEastAsia"/>
+                <w:b/>
+                <w:noProof/>
+              </w:rPr>
+              <w:t>5.</w:t>
+            </w:r>
+            <w:r>
+              <w:rPr>
+                <w:rFonts w:asciiTheme="minorHAnsi" w:eastAsiaTheme="minorEastAsia" w:hAnsiTheme="minorHAnsi" w:cstheme="minorBidi"/>
+                <w:noProof/>
+                <w:sz w:val="22"/>
+                <w:szCs w:val="22"/>
+              </w:rPr>
+              <w:tab/>
+            </w:r>
+            <w:r>
+              <w:rPr>
+                <w:rStyle w:val="Hipercze"/>
+                <w:rFonts w:eastAsiaTheme="majorEastAsia"/>
+                <w:b/>
+                <w:noProof/>
+              </w:rPr>
               <w:t>PREZENTACJA SYSTEMU</w:t>
             </w:r>
             <w:r>
@@ -1812,7 +2015,7 @@
                 <w:noProof/>
                 <w:webHidden/>
               </w:rPr>
-              <w:instrText xml:space="preserve"> PAGEREF _Toc32338664 \h </w:instrText>
+              <w:instrText xml:space="preserve"> PAGEREF _Toc32351265 \h </w:instrText>
             </w:r>
             <w:r>
               <w:rPr>
@@ -1856,7 +2059,7 @@
               <w:szCs w:val="22"/>
             </w:rPr>
           </w:pPr>
-          <w:hyperlink w:anchor="_Toc32338665" w:history="1">
+          <w:hyperlink w:anchor="_Toc32351266" w:history="1">
             <w:r>
               <w:rPr>
                 <w:rStyle w:val="Hipercze"/>
@@ -1885,7 +2088,7 @@
                 <w:noProof/>
                 <w:webHidden/>
               </w:rPr>
-              <w:instrText xml:space="preserve"> PAGEREF _Toc32338665 \h </w:instrText>
+              <w:instrText xml:space="preserve"> PAGEREF _Toc32351266 \h </w:instrText>
             </w:r>
             <w:r>
               <w:rPr>
@@ -1929,7 +2132,7 @@
               <w:szCs w:val="22"/>
             </w:rPr>
           </w:pPr>
-          <w:hyperlink w:anchor="_Toc32338666" w:history="1">
+          <w:hyperlink w:anchor="_Toc32351267" w:history="1">
             <w:r>
               <w:rPr>
                 <w:rStyle w:val="Hipercze"/>
@@ -1959,7 +2162,7 @@
                 <w:noProof/>
                 <w:webHidden/>
               </w:rPr>
-              <w:instrText xml:space="preserve"> PAGEREF _Toc32338666 \h </w:instrText>
+              <w:instrText xml:space="preserve"> PAGEREF _Toc32351267 \h </w:instrText>
             </w:r>
             <w:r>
               <w:rPr>
@@ -2003,7 +2206,7 @@
               <w:szCs w:val="22"/>
             </w:rPr>
           </w:pPr>
-          <w:hyperlink w:anchor="_Toc32338667" w:history="1">
+          <w:hyperlink w:anchor="_Toc32351268" w:history="1">
             <w:r>
               <w:rPr>
                 <w:rStyle w:val="Hipercze"/>
@@ -2032,7 +2235,7 @@
                 <w:noProof/>
                 <w:webHidden/>
               </w:rPr>
-              <w:instrText xml:space="preserve"> PAGEREF _Toc32338667 \h </w:instrText>
+              <w:instrText xml:space="preserve"> PAGEREF _Toc32351268 \h </w:instrText>
             </w:r>
             <w:r>
               <w:rPr>
@@ -2076,7 +2279,7 @@
               <w:szCs w:val="22"/>
             </w:rPr>
           </w:pPr>
-          <w:hyperlink w:anchor="_Toc32338668" w:history="1">
+          <w:hyperlink w:anchor="_Toc32351269" w:history="1">
             <w:r>
               <w:rPr>
                 <w:rStyle w:val="Hipercze"/>
@@ -2105,7 +2308,7 @@
                 <w:noProof/>
                 <w:webHidden/>
               </w:rPr>
-              <w:instrText xml:space="preserve"> PAGEREF _Toc32338668 \h </w:instrText>
+              <w:instrText xml:space="preserve"> PAGEREF _Toc32351269 \h </w:instrText>
             </w:r>
             <w:r>
               <w:rPr>
@@ -2171,7 +2374,7 @@
           <w:szCs w:val="24"/>
         </w:rPr>
       </w:pPr>
-      <w:bookmarkStart w:id="0" w:name="_Toc32338653"/>
+      <w:bookmarkStart w:id="0" w:name="_Toc32351252"/>
       <w:r>
         <w:rPr>
           <w:rFonts w:ascii="Times New Roman" w:hAnsi="Times New Roman" w:cs="Times New Roman"/>
@@ -2187,16 +2390,96 @@
     </w:p>
     <w:p>
       <w:pPr>
-        <w:jc w:val="left"/>
-      </w:pPr>
-    </w:p>
-    <w:p>
-      <w:pPr>
-        <w:jc w:val="both"/>
-      </w:pPr>
-      <w:r>
-        <w:tab/>
-      </w:r>
+        <w:jc w:val="both"/>
+      </w:pPr>
+    </w:p>
+    <w:p>
+      <w:pPr>
+        <w:jc w:val="both"/>
+      </w:pPr>
+      <w:r>
+        <w:t>A</w:t>
+      </w:r>
+      <w:r>
+        <w:t xml:space="preserve">ktualnie </w:t>
+      </w:r>
+      <w:r>
+        <w:t>popularność czytania książek jest wypierana przez rozrywkę cyfrową, taką jak gry, filmy, seriale. W Polsce potencjalny czytelnik woli zasięgnąć do artykułów w Internecie czy telewizji.</w:t>
+      </w:r>
+      <w:r>
+        <w:t xml:space="preserve"> Jeśli natomiast czytelnik sięgnie po książkę, to coraz częściej jest to wersja elektroniczna.</w:t>
+      </w:r>
+    </w:p>
+    <w:p>
+      <w:pPr>
+        <w:jc w:val="both"/>
+      </w:pPr>
+    </w:p>
+    <w:p>
+      <w:pPr>
+        <w:jc w:val="both"/>
+      </w:pPr>
+      <w:r>
+        <w:t>Celem</w:t>
+      </w:r>
+      <w:r>
+        <w:t xml:space="preserve"> utworzonej aplikacji</w:t>
+      </w:r>
+      <w:r>
+        <w:t xml:space="preserve"> jest zbliżenie potencjalnego użytkownika komputera lub telefonu do prz</w:t>
+      </w:r>
+      <w:r>
+        <w:t>e</w:t>
+      </w:r>
+      <w:r>
+        <w:t>czytania książ</w:t>
+      </w:r>
+      <w:r>
+        <w:t>ki. Mobilna aplikacja umożliwia</w:t>
+      </w:r>
+      <w:r>
+        <w:t xml:space="preserve"> zalogowanym użytkownikom, przeglądanie inform</w:t>
+      </w:r>
+      <w:r>
+        <w:t>a</w:t>
+      </w:r>
+      <w:r>
+        <w:t>cji o autorach i książkach, oraz daje możliwość pobierania k</w:t>
+      </w:r>
+      <w:r>
+        <w:t xml:space="preserve">siążki w formacie *.pdf. </w:t>
+      </w:r>
+      <w:r>
+        <w:t>Aplikacja z</w:t>
+      </w:r>
+      <w:r>
+        <w:t>o</w:t>
+      </w:r>
+      <w:r>
+        <w:t>stała utworzona w wersji na przeglądarki internetowe.</w:t>
+      </w:r>
+      <w:r>
+        <w:t xml:space="preserve"> </w:t>
+      </w:r>
+      <w:r>
+        <w:t>W stworzonej aplikacji z</w:t>
+      </w:r>
+      <w:r>
+        <w:t>o</w:t>
+      </w:r>
+      <w:r>
+        <w:t>stały umieszczone książki wolne od praw autorskich.</w:t>
+      </w:r>
+    </w:p>
+    <w:p>
+      <w:pPr>
+        <w:jc w:val="both"/>
+      </w:pPr>
+    </w:p>
+    <w:p>
+      <w:pPr>
+        <w:jc w:val="both"/>
+      </w:pPr>
       <w:r>
         <w:t xml:space="preserve">W ramach niniejszej pracy utworzono aplikację </w:t>
       </w:r>
@@ -2204,192 +2487,190 @@
         <w:t>internetową</w:t>
       </w:r>
       <w:r>
-        <w:t>, pozwalającą na przeglądanie d</w:t>
+        <w:t>, pozwalającą na przeglądanie da</w:t>
+      </w:r>
+      <w:r>
+        <w:t>nych o autorach, ich książkach z </w:t>
+      </w:r>
+      <w:r>
+        <w:t>możliwością pobrania książki.</w:t>
+      </w:r>
+      <w:r>
+        <w:t xml:space="preserve"> </w:t>
+      </w:r>
+      <w:r>
+        <w:t>Pierwszy rozdział zawiera c</w:t>
+      </w:r>
+      <w:r>
+        <w:t>zęść teoretyc</w:t>
+      </w:r>
+      <w:r>
+        <w:t>z</w:t>
+      </w:r>
+      <w:r>
+        <w:t>n</w:t>
+      </w:r>
+      <w:r>
+        <w:t>ą, która</w:t>
+      </w:r>
+      <w:r>
+        <w:t xml:space="preserve"> została podz</w:t>
+      </w:r>
+      <w:r>
+        <w:t>ielona na 4 podrozdziały</w:t>
+      </w:r>
+      <w:r>
+        <w:t>.</w:t>
+      </w:r>
+      <w:r>
+        <w:t xml:space="preserve"> </w:t>
+      </w:r>
+      <w:r>
+        <w:t>W podrozdziale pierwszym zostało umieszczone wprowadzenie, czyli krótki opis technologii, jakie zostały wykorzystane do utworzenia aplikacji.</w:t>
+      </w:r>
+      <w:r>
+        <w:t xml:space="preserve"> </w:t>
+      </w:r>
+      <w:r>
+        <w:t>Śr</w:t>
+      </w:r>
+      <w:r>
+        <w:t>o</w:t>
+      </w:r>
+      <w:r>
+        <w:t>dowiska programistyczne jakie są wykorzystane, zostały opisane w podrozdziale drugim.</w:t>
+      </w:r>
+      <w:r>
+        <w:t xml:space="preserve"> W </w:t>
+      </w:r>
+      <w:r>
+        <w:t xml:space="preserve">trzecim </w:t>
+      </w:r>
+      <w:r>
+        <w:t>podrozdziale poddane zostały</w:t>
+      </w:r>
+      <w:r>
+        <w:t xml:space="preserve"> porównaniu użyte technologie oraz środowisko do innych alternaty</w:t>
+      </w:r>
+      <w:r>
+        <w:t>w</w:t>
+      </w:r>
+      <w:r>
+        <w:t>nych rozwiązań. Pod</w:t>
+      </w:r>
+      <w:r>
+        <w:t>ano</w:t>
+      </w:r>
+      <w:r>
+        <w:t xml:space="preserve"> również krótkie opisy innych popularnych technologi</w:t>
+      </w:r>
+      <w:r>
+        <w:t>i</w:t>
+      </w:r>
+      <w:r>
+        <w:t xml:space="preserve"> do tworzenia apl</w:t>
+      </w:r>
+      <w:r>
+        <w:t>i</w:t>
+      </w:r>
+      <w:r>
+        <w:t>kacji mobilnych i internetowych.</w:t>
+      </w:r>
+      <w:r>
+        <w:t xml:space="preserve"> </w:t>
+      </w:r>
+      <w:r>
+        <w:t>Czwarty podrozdział opisuje działanie metody REST API.</w:t>
+      </w:r>
+      <w:r>
+        <w:t xml:space="preserve"> </w:t>
+      </w:r>
+      <w:r>
+        <w:t>Drugi rozdział zawiera specyfikację systemu, która jest podzielona na dwa podrozdziały.</w:t>
+      </w:r>
+      <w:r>
+        <w:t xml:space="preserve"> </w:t>
+      </w:r>
+      <w:r>
+        <w:t>Pierwszy podrozdział z</w:t>
       </w:r>
       <w:r>
         <w:t>a</w:t>
       </w:r>
       <w:r>
-        <w:t>nych o autorach, ich książkach z </w:t>
-      </w:r>
-      <w:r>
-        <w:t>możliwością pobrania książki.</w:t>
-      </w:r>
-    </w:p>
-    <w:p>
-      <w:pPr>
-        <w:jc w:val="both"/>
-      </w:pPr>
-    </w:p>
-    <w:p>
-      <w:pPr>
-        <w:jc w:val="both"/>
-      </w:pPr>
-      <w:r>
-        <w:tab/>
-      </w:r>
-      <w:r>
-        <w:t>Pierwszy rozdział zawiera c</w:t>
-      </w:r>
-      <w:r>
-        <w:t>zęść teoretyczn</w:t>
-      </w:r>
-      <w:r>
-        <w:t>ą, która</w:t>
-      </w:r>
-      <w:r>
-        <w:t xml:space="preserve"> została podz</w:t>
-      </w:r>
-      <w:r>
-        <w:t>ielona na 4 podrozdziały</w:t>
-      </w:r>
-      <w:r>
-        <w:t>.</w:t>
-      </w:r>
-    </w:p>
-    <w:p>
-      <w:pPr>
-        <w:jc w:val="both"/>
-      </w:pPr>
-      <w:r>
-        <w:t>W podro</w:t>
-      </w:r>
-      <w:r>
-        <w:t>z</w:t>
-      </w:r>
-      <w:r>
-        <w:t>dziale pierwszym zostało umieszczone wprowadzenie, czyli krótki opis technologii, jakie zostały w</w:t>
-      </w:r>
-      <w:r>
-        <w:t>y</w:t>
-      </w:r>
-      <w:r>
-        <w:t>korzystane do utworzenia aplikacji.</w:t>
-      </w:r>
-    </w:p>
-    <w:p>
-      <w:pPr>
-        <w:jc w:val="both"/>
-      </w:pPr>
-      <w:r>
-        <w:t>Środowiska programistyczne jakie są wykorzystane, zostały opisane w podrozdziale drugim.</w:t>
-      </w:r>
-    </w:p>
-    <w:p>
-      <w:pPr>
-        <w:jc w:val="both"/>
-      </w:pPr>
-      <w:r>
-        <w:t xml:space="preserve">W trzecim </w:t>
-      </w:r>
-      <w:r>
-        <w:t>podrozdziale poddane zostały</w:t>
-      </w:r>
-      <w:r>
-        <w:t xml:space="preserve"> porównaniu użyte technologie oraz środowisko do innych alternatyw</w:t>
-      </w:r>
-      <w:r>
-        <w:t>nych rozwiązań. Pod</w:t>
-      </w:r>
-      <w:r>
-        <w:t>ano</w:t>
-      </w:r>
-      <w:r>
-        <w:t xml:space="preserve"> również krótkie opisy innych popularnych technologi</w:t>
-      </w:r>
-      <w:r>
-        <w:t>i</w:t>
-      </w:r>
-      <w:r>
-        <w:t xml:space="preserve"> do tworz</w:t>
-      </w:r>
-      <w:r>
-        <w:t>e</w:t>
-      </w:r>
-      <w:r>
-        <w:t>nia aplikacji mobilnych i internetowych.</w:t>
-      </w:r>
-    </w:p>
-    <w:p>
-      <w:pPr>
-        <w:jc w:val="both"/>
-      </w:pPr>
-      <w:r>
-        <w:t>Czwarty podrozdział opisuje działanie metody REST API.</w:t>
-      </w:r>
-    </w:p>
-    <w:p>
-      <w:pPr>
-        <w:jc w:val="both"/>
-      </w:pPr>
-    </w:p>
-    <w:p>
-      <w:pPr>
-        <w:jc w:val="both"/>
-      </w:pPr>
-      <w:r>
-        <w:tab/>
-      </w:r>
-      <w:r>
-        <w:t>Drugi rozdział zawiera specyfikację systemu, która jest podzielona na dwa podrozdziały.</w:t>
-      </w:r>
-    </w:p>
-    <w:p>
-      <w:pPr>
-        <w:jc w:val="both"/>
-      </w:pPr>
-      <w:r>
-        <w:t>Pierwszy podrozdział zawiera spis wymagań funkcjonalnych oraz niefunkcjonalnych. W podrozdziale drugim zawarty został podział na część, którą zarządza administrator oraz na część użytkownika.</w:t>
-      </w:r>
-    </w:p>
-    <w:p>
-      <w:pPr>
-        <w:jc w:val="both"/>
-      </w:pPr>
-    </w:p>
-    <w:p>
-      <w:pPr>
-        <w:jc w:val="both"/>
-      </w:pPr>
-      <w:r>
-        <w:tab/>
-      </w:r>
-      <w:r>
-        <w:t>Rozdział trzeci zawiera implementację aplikacji, w której przedstawione są funkcjonalności tworzon</w:t>
-      </w:r>
-      <w:r>
-        <w:t>e</w:t>
-      </w:r>
-      <w:r>
-        <w:t>go systemu.</w:t>
-      </w:r>
-    </w:p>
-    <w:p>
-      <w:pPr>
-        <w:jc w:val="both"/>
-      </w:pPr>
-    </w:p>
-    <w:p>
-      <w:pPr>
-        <w:jc w:val="both"/>
-      </w:pPr>
-      <w:r>
-        <w:tab/>
-      </w:r>
-      <w:r>
-        <w:t>W rozdziale czwartym zawarta jest prezentacja systemu</w:t>
-      </w:r>
-      <w:r>
-        <w:t xml:space="preserve"> z podziałem na część administratora oraz na część użytkownika systemu.</w:t>
+        <w:t>wiera spis wymagań funkcjonalnych oraz niefunkcjonalnych. W podrozdziale drugim zawarty został podział na część, którą zarządza administrator oraz na część użytkownika.</w:t>
+      </w:r>
+      <w:r>
+        <w:t xml:space="preserve"> Trzeci rozdział zawiera pe</w:t>
+      </w:r>
+      <w:r>
+        <w:t>ł</w:t>
+      </w:r>
+      <w:r>
+        <w:t>niejszą charakterystykę problemu, z podziałem na opis problemu oraz cel jaki ma zrealizować praca.</w:t>
       </w:r>
       <w:r>
         <w:t xml:space="preserve"> </w:t>
       </w:r>
+      <w:r>
+        <w:t>Roz</w:t>
+      </w:r>
+      <w:r>
+        <w:t>dział czwarty</w:t>
+      </w:r>
+      <w:r>
+        <w:t xml:space="preserve"> zawiera implementację aplikacji, w której przedstawione są funkcjonalności tworz</w:t>
+      </w:r>
+      <w:r>
+        <w:t>o</w:t>
+      </w:r>
+      <w:r>
+        <w:t>nego systemu.</w:t>
+      </w:r>
+      <w:r>
+        <w:t xml:space="preserve"> </w:t>
+      </w:r>
+      <w:r>
+        <w:t>W rozdziale</w:t>
+      </w:r>
+      <w:r>
+        <w:t xml:space="preserve"> piątym</w:t>
+      </w:r>
+      <w:r>
+        <w:t xml:space="preserve"> zawarta jest prezentacja systemu</w:t>
+      </w:r>
+      <w:r>
+        <w:t xml:space="preserve"> z podziałem na część administr</w:t>
+      </w:r>
+      <w:r>
+        <w:t>a</w:t>
+      </w:r>
+      <w:r>
+        <w:t>tora oraz na część użytkownika sy</w:t>
+      </w:r>
+      <w:r>
+        <w:t>s</w:t>
+      </w:r>
+      <w:r>
+        <w:t>temu.</w:t>
+      </w:r>
+      <w:r>
+        <w:t xml:space="preserve"> </w:t>
+      </w:r>
+    </w:p>
+    <w:p>
+      <w:r>
+        <w:br w:type="page"/>
+      </w:r>
     </w:p>
     <w:p>
       <w:pPr>
         <w:pStyle w:val="Nagwek1"/>
-        <w:jc w:val="left"/>
+        <w:numPr>
+          <w:ilvl w:val="0"/>
+          <w:numId w:val="35"/>
+        </w:numPr>
+        <w:jc w:val="both"/>
         <w:rPr>
           <w:rFonts w:ascii="Times New Roman" w:hAnsi="Times New Roman" w:cs="Times New Roman"/>
           <w:b/>
@@ -2398,10 +2679,7 @@
           <w:szCs w:val="24"/>
         </w:rPr>
       </w:pPr>
-      <w:r>
-        <w:br w:type="page"/>
-      </w:r>
-      <w:bookmarkStart w:id="1" w:name="_Toc32338654"/>
+      <w:bookmarkStart w:id="1" w:name="_Toc32351253"/>
       <w:r>
         <w:rPr>
           <w:rFonts w:ascii="Times New Roman" w:hAnsi="Times New Roman" w:cs="Times New Roman"/>
@@ -2411,7 +2689,7 @@
           <w:szCs w:val="24"/>
         </w:rPr>
         <w:lastRenderedPageBreak/>
-        <w:t>TEMAT ORAZ CEL PRACY</w:t>
+        <w:t>WPROWADZENIE</w:t>
       </w:r>
       <w:bookmarkEnd w:id="1"/>
     </w:p>
@@ -2419,84 +2697,188 @@
       <w:pPr>
         <w:jc w:val="both"/>
       </w:pPr>
-    </w:p>
-    <w:p>
-      <w:pPr>
-        <w:jc w:val="both"/>
-      </w:pPr>
-      <w:r>
-        <w:tab/>
-        <w:t>Tematem pracy jest mobilna aplikacja umożliwiająca, zalogowanym użytkownikom, przegl</w:t>
-      </w:r>
-      <w:r>
-        <w:t>ą</w:t>
-      </w:r>
-      <w:r>
-        <w:t xml:space="preserve">danie informacji o autorach i książkach, oraz daje możliwość pobierania </w:t>
-      </w:r>
-      <w:r>
-        <w:t>książki</w:t>
-      </w:r>
-      <w:r>
-        <w:t xml:space="preserve"> w formacie *.pdf.</w:t>
-      </w:r>
-    </w:p>
-    <w:p>
-      <w:pPr>
-        <w:jc w:val="both"/>
-      </w:pPr>
-      <w:r>
-        <w:t>Aplikacja została utworzona w wersji na przeglądarki</w:t>
-      </w:r>
-      <w:r>
-        <w:t xml:space="preserve"> internetowe</w:t>
-      </w:r>
-      <w:r>
-        <w:t>.</w:t>
-      </w:r>
-      <w:r>
-        <w:t xml:space="preserve"> </w:t>
-      </w:r>
-      <w:r>
-        <w:t>W stworzonej apl</w:t>
-      </w:r>
-      <w:r>
-        <w:t>i</w:t>
-      </w:r>
-      <w:r>
-        <w:t>kacji zostały umieszczone książki wolne od praw autorskich.</w:t>
-      </w:r>
-    </w:p>
-    <w:p>
-      <w:pPr>
-        <w:jc w:val="both"/>
-      </w:pPr>
-      <w:r>
-        <w:tab/>
-      </w:r>
-      <w:r>
-        <w:t xml:space="preserve">Celem pracy jest zbliżenie potencjalnego użytkownika komputera lub telefonu do przeczytania książki. </w:t>
-      </w:r>
-      <w:r>
-        <w:t>Często potencjalny czytelnik woli ekranizowaną wersję książki, która zazwyczaj jest okrojona ze szczegółów.</w:t>
-      </w:r>
-      <w:r>
-        <w:t xml:space="preserve"> </w:t>
-      </w:r>
-      <w:r>
-        <w:t>W obecnych czasach ilość czytanych książek maleje. Młodzi ludzie coraz częściej w</w:t>
-      </w:r>
-      <w:r>
-        <w:t>o</w:t>
-      </w:r>
-      <w:r>
-        <w:t>lą sięgnąć do filmu lub gry, zamiast do książki czy to w formie elektronicznej czy papierowej.</w:t>
-      </w:r>
-      <w:r>
-        <w:t xml:space="preserve"> Zaletą czytania książek jest wzbogacanie języka oraz wczuwanie się w atmosferę, co pobudza wyobraźnię czytelnika.</w:t>
-      </w:r>
-    </w:p>
-    <w:p>
+      <w:r>
+        <w:t xml:space="preserve">Aplikacje </w:t>
+      </w:r>
+      <w:r>
+        <w:t>internetowe mają na celu nie tylko przekazywanie informacji, ale również odbierać i</w:t>
+      </w:r>
+      <w:r>
+        <w:t> </w:t>
+      </w:r>
+      <w:r>
+        <w:t>przetwarzać dane, które wprowadzamy</w:t>
+      </w:r>
+      <w:r>
+        <w:t>. Witryna internetowa, którą odwiedzamy i spełnia ona rolę aplikacji, powinna zachęcić użytkownika do interakcji. Aplikacji internetowej nie trzeba instalować na komputerze, powinna być uniwersalna oraz elastyczna.</w:t>
+      </w:r>
+    </w:p>
+    <w:p>
+      <w:pPr>
+        <w:jc w:val="both"/>
+      </w:pPr>
+    </w:p>
+    <w:p>
+      <w:pPr>
+        <w:pStyle w:val="Akapitzlist"/>
+        <w:numPr>
+          <w:ilvl w:val="1"/>
+          <w:numId w:val="37"/>
+        </w:numPr>
+        <w:jc w:val="both"/>
+        <w:outlineLvl w:val="0"/>
+        <w:rPr>
+          <w:b/>
+        </w:rPr>
+      </w:pPr>
+      <w:bookmarkStart w:id="2" w:name="_Toc32351254"/>
+      <w:r>
+        <w:rPr>
+          <w:b/>
+        </w:rPr>
+        <w:t>Opis technologii</w:t>
+      </w:r>
+      <w:bookmarkEnd w:id="2"/>
+    </w:p>
+    <w:p>
+      <w:pPr>
+        <w:jc w:val="both"/>
+      </w:pPr>
+      <w:r>
+        <w:t>Aplikacja została napisana technologią ASP .NET MVC 5 z podejściem CodeFirst, poprzez wykorz</w:t>
+      </w:r>
+      <w:r>
+        <w:t>y</w:t>
+      </w:r>
+      <w:r>
+        <w:t>stanie Entity Framework.</w:t>
+      </w:r>
+      <w:r>
+        <w:t xml:space="preserve"> Aplikacje można uruchamiać w przeglądarce internetowej na PC oraz na smartfonach. Widok aplikacji dostosowywuje się do rozdzielczości ekranu, na którym jest wyświetl</w:t>
+      </w:r>
+      <w:r>
+        <w:t>a</w:t>
+      </w:r>
+      <w:r>
+        <w:t xml:space="preserve">na. Jest to możliwe dzięki </w:t>
+      </w:r>
+      <w:r>
+        <w:t>narzędziu Bootstrap, które powoduje, że wyświetlana aplikacja jest respo</w:t>
+      </w:r>
+      <w:r>
+        <w:t>n</w:t>
+      </w:r>
+      <w:r>
+        <w:t xml:space="preserve">sywna. </w:t>
+      </w:r>
+    </w:p>
+    <w:p>
+      <w:pPr>
+        <w:jc w:val="both"/>
+        <w:outlineLvl w:val="0"/>
+      </w:pPr>
+    </w:p>
+    <w:p>
+      <w:pPr>
+        <w:pStyle w:val="Akapitzlist"/>
+        <w:numPr>
+          <w:ilvl w:val="1"/>
+          <w:numId w:val="37"/>
+        </w:numPr>
+        <w:jc w:val="both"/>
+        <w:outlineLvl w:val="0"/>
+        <w:rPr>
+          <w:b/>
+        </w:rPr>
+      </w:pPr>
+      <w:bookmarkStart w:id="3" w:name="_Toc32351255"/>
+      <w:r>
+        <w:rPr>
+          <w:b/>
+        </w:rPr>
+        <w:t>Opis środowiska programistycznego</w:t>
+      </w:r>
+      <w:bookmarkEnd w:id="3"/>
+    </w:p>
+    <w:p>
+      <w:pPr>
+        <w:jc w:val="both"/>
+      </w:pPr>
+      <w:r>
+        <w:t>Do utworzenia aplikacji zostało wykorzystane środowisko programistyczne Visual Studio 2019</w:t>
+      </w:r>
+      <w:r>
+        <w:t xml:space="preserve"> Co</w:t>
+      </w:r>
+      <w:r>
+        <w:t>m</w:t>
+      </w:r>
+      <w:r>
+        <w:t>munity. Dane przechowywane są na serwerze zdalnym oraz obsługiwane są poprzez Microsoft SQL Server Management Studio 17.</w:t>
+      </w:r>
+    </w:p>
+    <w:p>
+      <w:pPr>
+        <w:jc w:val="both"/>
+        <w:outlineLvl w:val="0"/>
+      </w:pPr>
+    </w:p>
+    <w:p>
+      <w:pPr>
+        <w:pStyle w:val="Akapitzlist"/>
+        <w:numPr>
+          <w:ilvl w:val="1"/>
+          <w:numId w:val="37"/>
+        </w:numPr>
+        <w:jc w:val="both"/>
+        <w:outlineLvl w:val="0"/>
+        <w:rPr>
+          <w:b/>
+        </w:rPr>
+      </w:pPr>
+      <w:bookmarkStart w:id="4" w:name="_Toc32351256"/>
+      <w:r>
+        <w:rPr>
+          <w:b/>
+        </w:rPr>
+        <w:t>Porównani</w:t>
+      </w:r>
+      <w:r>
+        <w:rPr>
+          <w:b/>
+        </w:rPr>
+        <w:t>e wykorzystanych technologii do alternatywnych rozwiązań</w:t>
+      </w:r>
+      <w:bookmarkEnd w:id="4"/>
+    </w:p>
+    <w:p>
+      <w:pPr>
+        <w:pStyle w:val="Akapitzlist"/>
+        <w:numPr>
+          <w:ilvl w:val="1"/>
+          <w:numId w:val="37"/>
+        </w:numPr>
+        <w:jc w:val="both"/>
+        <w:outlineLvl w:val="0"/>
+        <w:rPr>
+          <w:b/>
+        </w:rPr>
+      </w:pPr>
+      <w:bookmarkStart w:id="5" w:name="_Toc32351257"/>
+      <w:r>
+        <w:rPr>
+          <w:b/>
+        </w:rPr>
+        <w:t>Opis metody REST API</w:t>
+      </w:r>
+      <w:bookmarkEnd w:id="5"/>
+    </w:p>
+    <w:p>
+      <w:pPr>
+        <w:rPr>
+          <w:rFonts w:eastAsiaTheme="majorEastAsia"/>
+        </w:rPr>
+      </w:pPr>
       <w:r>
         <w:br w:type="page"/>
       </w:r>
@@ -2517,7 +2899,7 @@
           <w:szCs w:val="24"/>
         </w:rPr>
       </w:pPr>
-      <w:bookmarkStart w:id="2" w:name="_Toc32338655"/>
+      <w:bookmarkStart w:id="6" w:name="_Toc32351258"/>
       <w:r>
         <w:rPr>
           <w:rFonts w:ascii="Times New Roman" w:hAnsi="Times New Roman" w:cs="Times New Roman"/>
@@ -2527,16 +2909,16 @@
           <w:szCs w:val="24"/>
         </w:rPr>
         <w:lastRenderedPageBreak/>
-        <w:t>WPROWADZENIE</w:t>
-      </w:r>
-      <w:bookmarkEnd w:id="2"/>
+        <w:t>SPECYFIKACJA SYSTEMU</w:t>
+      </w:r>
+      <w:bookmarkEnd w:id="6"/>
     </w:p>
     <w:p>
       <w:pPr>
         <w:pStyle w:val="Akapitzlist"/>
         <w:numPr>
           <w:ilvl w:val="1"/>
-          <w:numId w:val="37"/>
+          <w:numId w:val="35"/>
         </w:numPr>
         <w:jc w:val="both"/>
         <w:outlineLvl w:val="0"/>
@@ -2544,21 +2926,21 @@
           <w:b/>
         </w:rPr>
       </w:pPr>
-      <w:bookmarkStart w:id="3" w:name="_Toc32338656"/>
+      <w:bookmarkStart w:id="7" w:name="_Toc32351259"/>
       <w:r>
         <w:rPr>
           <w:b/>
         </w:rPr>
-        <w:t>Opis technologii</w:t>
-      </w:r>
-      <w:bookmarkEnd w:id="3"/>
+        <w:t>Wymagania funkcjonalne i niefunkcjonalne</w:t>
+      </w:r>
+      <w:bookmarkEnd w:id="7"/>
     </w:p>
     <w:p>
       <w:pPr>
         <w:pStyle w:val="Akapitzlist"/>
         <w:numPr>
           <w:ilvl w:val="1"/>
-          <w:numId w:val="37"/>
+          <w:numId w:val="35"/>
         </w:numPr>
         <w:jc w:val="both"/>
         <w:outlineLvl w:val="0"/>
@@ -2566,71 +2948,16 @@
           <w:b/>
         </w:rPr>
       </w:pPr>
-      <w:bookmarkStart w:id="4" w:name="_Toc32338657"/>
+      <w:bookmarkStart w:id="8" w:name="_Toc32351260"/>
       <w:r>
         <w:rPr>
           <w:b/>
         </w:rPr>
-        <w:t>Opis środowiska programistycznego</w:t>
-      </w:r>
-      <w:bookmarkEnd w:id="4"/>
-    </w:p>
-    <w:p>
-      <w:pPr>
-        <w:pStyle w:val="Akapitzlist"/>
-        <w:numPr>
-          <w:ilvl w:val="1"/>
-          <w:numId w:val="37"/>
-        </w:numPr>
-        <w:jc w:val="both"/>
-        <w:outlineLvl w:val="0"/>
-        <w:rPr>
-          <w:b/>
-        </w:rPr>
-      </w:pPr>
-      <w:bookmarkStart w:id="5" w:name="_Toc32338658"/>
-      <w:r>
-        <w:rPr>
-          <w:b/>
-        </w:rPr>
-        <w:t>Porównani</w:t>
-      </w:r>
-      <w:r>
-        <w:rPr>
-          <w:b/>
-        </w:rPr>
-        <w:t>e wykorzystanych technologii do alternatywnych rozwiązań</w:t>
-      </w:r>
-      <w:bookmarkEnd w:id="5"/>
-    </w:p>
-    <w:p>
-      <w:pPr>
-        <w:pStyle w:val="Akapitzlist"/>
-        <w:numPr>
-          <w:ilvl w:val="1"/>
-          <w:numId w:val="37"/>
-        </w:numPr>
-        <w:jc w:val="both"/>
-        <w:outlineLvl w:val="0"/>
-        <w:rPr>
-          <w:b/>
-        </w:rPr>
-      </w:pPr>
-      <w:bookmarkStart w:id="6" w:name="_Toc32338659"/>
-      <w:r>
-        <w:rPr>
-          <w:b/>
-        </w:rPr>
-        <w:t>Opis metody REST API</w:t>
-      </w:r>
-      <w:bookmarkEnd w:id="6"/>
-    </w:p>
-    <w:p>
-      <w:pPr>
-        <w:rPr>
-          <w:rFonts w:eastAsiaTheme="majorEastAsia"/>
-        </w:rPr>
-      </w:pPr>
+        <w:t>Podział systemu</w:t>
+      </w:r>
+      <w:bookmarkEnd w:id="8"/>
+    </w:p>
+    <w:p>
       <w:r>
         <w:br w:type="page"/>
       </w:r>
@@ -2651,7 +2978,7 @@
           <w:szCs w:val="24"/>
         </w:rPr>
       </w:pPr>
-      <w:bookmarkStart w:id="7" w:name="_Toc32338660"/>
+      <w:bookmarkStart w:id="9" w:name="_Toc32351261"/>
       <w:r>
         <w:rPr>
           <w:rFonts w:ascii="Times New Roman" w:hAnsi="Times New Roman" w:cs="Times New Roman"/>
@@ -2661,9 +2988,9 @@
           <w:szCs w:val="24"/>
         </w:rPr>
         <w:lastRenderedPageBreak/>
-        <w:t>SPECYFIKACJA SYSTEMU</w:t>
-      </w:r>
-      <w:bookmarkEnd w:id="7"/>
+        <w:t>CHARAKTERYSTYKA PROBLEMU</w:t>
+      </w:r>
+      <w:bookmarkEnd w:id="9"/>
     </w:p>
     <w:p>
       <w:pPr>
@@ -2678,14 +3005,14 @@
           <w:b/>
         </w:rPr>
       </w:pPr>
-      <w:bookmarkStart w:id="8" w:name="_Toc32338661"/>
+      <w:bookmarkStart w:id="10" w:name="_Toc32351262"/>
       <w:r>
         <w:rPr>
           <w:b/>
         </w:rPr>
-        <w:t>Wymagania funkcjonalne i niefunkcjonalne</w:t>
-      </w:r>
-      <w:bookmarkEnd w:id="8"/>
+        <w:t>Określenie problemu</w:t>
+      </w:r>
+      <w:bookmarkEnd w:id="10"/>
     </w:p>
     <w:p>
       <w:pPr>
@@ -2700,14 +3027,28 @@
           <w:b/>
         </w:rPr>
       </w:pPr>
-      <w:bookmarkStart w:id="9" w:name="_Toc32338662"/>
+      <w:bookmarkStart w:id="11" w:name="_Toc32351263"/>
       <w:r>
         <w:rPr>
           <w:b/>
         </w:rPr>
-        <w:t>Podział systemu</w:t>
-      </w:r>
-      <w:bookmarkEnd w:id="9"/>
+        <w:t>Cel projektu</w:t>
+      </w:r>
+      <w:bookmarkEnd w:id="11"/>
+    </w:p>
+    <w:p>
+      <w:pPr>
+        <w:jc w:val="both"/>
+      </w:pPr>
+      <w:r>
+        <w:t>Często potencjalny czytelnik woli ekranizowaną wersję książki, która zazwyczaj jest okrojona ze szczegółów. W obecnych czasach ilość czytanych książek maleje. Młodzi ludzie coraz częściej wolą sięgnąć do filmu lub gry, zamiast do książki czy to w formie elektronicznej czy papierowej. Zaletą czytania książek jest wzbogacanie języka oraz wczuwanie się w atmosferę, co pobudza w</w:t>
+      </w:r>
+      <w:r>
+        <w:t>y</w:t>
+      </w:r>
+      <w:r>
+        <w:t>obraźnię czytelnika.</w:t>
+      </w:r>
     </w:p>
     <w:p>
       <w:pPr>
@@ -2735,7 +3076,7 @@
           <w:szCs w:val="24"/>
         </w:rPr>
       </w:pPr>
-      <w:bookmarkStart w:id="10" w:name="_Toc32338663"/>
+      <w:bookmarkStart w:id="12" w:name="_Toc32351264"/>
       <w:r>
         <w:rPr>
           <w:rFonts w:ascii="Times New Roman" w:hAnsi="Times New Roman" w:cs="Times New Roman"/>
@@ -2747,7 +3088,7 @@
         <w:lastRenderedPageBreak/>
         <w:t>IMPLEMENTACJA</w:t>
       </w:r>
-      <w:bookmarkEnd w:id="10"/>
+      <w:bookmarkEnd w:id="12"/>
     </w:p>
     <w:p>
       <w:pPr>
@@ -2775,7 +3116,7 @@
           <w:szCs w:val="24"/>
         </w:rPr>
       </w:pPr>
-      <w:bookmarkStart w:id="11" w:name="_Toc32338664"/>
+      <w:bookmarkStart w:id="13" w:name="_Toc32351265"/>
       <w:r>
         <w:rPr>
           <w:rFonts w:ascii="Times New Roman" w:hAnsi="Times New Roman" w:cs="Times New Roman"/>
@@ -2787,7 +3128,7 @@
         <w:lastRenderedPageBreak/>
         <w:t>PREZENTACJA SYSTEMU</w:t>
       </w:r>
-      <w:bookmarkEnd w:id="11"/>
+      <w:bookmarkEnd w:id="13"/>
     </w:p>
     <w:p>
       <w:pPr>
@@ -2811,7 +3152,7 @@
           <w:szCs w:val="24"/>
         </w:rPr>
       </w:pPr>
-      <w:bookmarkStart w:id="12" w:name="_Toc32338665"/>
+      <w:bookmarkStart w:id="14" w:name="_Toc32351266"/>
       <w:r>
         <w:rPr>
           <w:rFonts w:ascii="Times New Roman" w:hAnsi="Times New Roman" w:cs="Times New Roman"/>
@@ -2823,7 +3164,7 @@
         <w:lastRenderedPageBreak/>
         <w:t>STRESZCZENIE</w:t>
       </w:r>
-      <w:bookmarkEnd w:id="12"/>
+      <w:bookmarkEnd w:id="14"/>
     </w:p>
     <w:p/>
     <w:p>
@@ -3007,7 +3348,7 @@
         </w:rPr>
         <w:br w:type="column"/>
       </w:r>
-      <w:bookmarkStart w:id="13" w:name="_Toc32338666"/>
+      <w:bookmarkStart w:id="15" w:name="_Toc32351267"/>
       <w:r>
         <w:rPr>
           <w:rFonts w:ascii="Times New Roman" w:hAnsi="Times New Roman" w:cs="Times New Roman"/>
@@ -3020,7 +3361,7 @@
         <w:lastRenderedPageBreak/>
         <w:t>LITERATURA</w:t>
       </w:r>
-      <w:bookmarkEnd w:id="13"/>
+      <w:bookmarkEnd w:id="15"/>
     </w:p>
     <w:p>
       <w:pPr>
@@ -3187,7 +3528,7 @@
         </w:rPr>
         <w:br w:type="column"/>
       </w:r>
-      <w:bookmarkStart w:id="14" w:name="_Toc32338667"/>
+      <w:bookmarkStart w:id="16" w:name="_Toc32351268"/>
       <w:r>
         <w:rPr>
           <w:rFonts w:ascii="Times New Roman" w:hAnsi="Times New Roman" w:cs="Times New Roman"/>
@@ -3199,8 +3540,8 @@
         <w:lastRenderedPageBreak/>
         <w:t>SPIS ILUST</w:t>
       </w:r>
-      <w:bookmarkStart w:id="15" w:name="_GoBack"/>
-      <w:bookmarkEnd w:id="15"/>
+      <w:bookmarkStart w:id="17" w:name="_GoBack"/>
+      <w:bookmarkEnd w:id="17"/>
       <w:r>
         <w:rPr>
           <w:rFonts w:ascii="Times New Roman" w:hAnsi="Times New Roman" w:cs="Times New Roman"/>
@@ -3211,7 +3552,7 @@
         </w:rPr>
         <w:t>RACJI</w:t>
       </w:r>
-      <w:bookmarkEnd w:id="14"/>
+      <w:bookmarkEnd w:id="16"/>
     </w:p>
     <w:p/>
     <w:p>
@@ -5170,7 +5511,7 @@
           <w:szCs w:val="24"/>
         </w:rPr>
       </w:pPr>
-      <w:bookmarkStart w:id="16" w:name="_Toc32338668"/>
+      <w:bookmarkStart w:id="18" w:name="_Toc32351269"/>
       <w:r>
         <w:rPr>
           <w:rFonts w:ascii="Times New Roman" w:hAnsi="Times New Roman" w:cs="Times New Roman"/>
@@ -5182,7 +5523,7 @@
         <w:lastRenderedPageBreak/>
         <w:t>ZAŁĄCZNIKI</w:t>
       </w:r>
-      <w:bookmarkEnd w:id="16"/>
+      <w:bookmarkEnd w:id="18"/>
     </w:p>
     <w:sectPr>
       <w:footerReference w:type="default" r:id="rId9"/>
@@ -5357,6 +5698,92 @@
     </w:lvl>
   </w:abstractNum>
   <w:abstractNum w:abstractNumId="1">
+    <w:nsid w:val="064412C1"/>
+    <w:multiLevelType w:val="hybridMultilevel"/>
+    <w:tmpl w:val="6616BDA0"/>
+    <w:lvl w:ilvl="0" w:tplc="0415000F">
+      <w:start w:val="1"/>
+      <w:numFmt w:val="decimal"/>
+      <w:lvlText w:val="%1."/>
+      <w:lvlJc w:val="left"/>
+      <w:pPr>
+        <w:ind w:left="720" w:hanging="360"/>
+      </w:pPr>
+    </w:lvl>
+    <w:lvl w:ilvl="1" w:tplc="04150019" w:tentative="1">
+      <w:start w:val="1"/>
+      <w:numFmt w:val="lowerLetter"/>
+      <w:lvlText w:val="%2."/>
+      <w:lvlJc w:val="left"/>
+      <w:pPr>
+        <w:ind w:left="1440" w:hanging="360"/>
+      </w:pPr>
+    </w:lvl>
+    <w:lvl w:ilvl="2" w:tplc="0415001B" w:tentative="1">
+      <w:start w:val="1"/>
+      <w:numFmt w:val="lowerRoman"/>
+      <w:lvlText w:val="%3."/>
+      <w:lvlJc w:val="right"/>
+      <w:pPr>
+        <w:ind w:left="2160" w:hanging="180"/>
+      </w:pPr>
+    </w:lvl>
+    <w:lvl w:ilvl="3" w:tplc="0415000F" w:tentative="1">
+      <w:start w:val="1"/>
+      <w:numFmt w:val="decimal"/>
+      <w:lvlText w:val="%4."/>
+      <w:lvlJc w:val="left"/>
+      <w:pPr>
+        <w:ind w:left="2880" w:hanging="360"/>
+      </w:pPr>
+    </w:lvl>
+    <w:lvl w:ilvl="4" w:tplc="04150019" w:tentative="1">
+      <w:start w:val="1"/>
+      <w:numFmt w:val="lowerLetter"/>
+      <w:lvlText w:val="%5."/>
+      <w:lvlJc w:val="left"/>
+      <w:pPr>
+        <w:ind w:left="3600" w:hanging="360"/>
+      </w:pPr>
+    </w:lvl>
+    <w:lvl w:ilvl="5" w:tplc="0415001B" w:tentative="1">
+      <w:start w:val="1"/>
+      <w:numFmt w:val="lowerRoman"/>
+      <w:lvlText w:val="%6."/>
+      <w:lvlJc w:val="right"/>
+      <w:pPr>
+        <w:ind w:left="4320" w:hanging="180"/>
+      </w:pPr>
+    </w:lvl>
+    <w:lvl w:ilvl="6" w:tplc="0415000F" w:tentative="1">
+      <w:start w:val="1"/>
+      <w:numFmt w:val="decimal"/>
+      <w:lvlText w:val="%7."/>
+      <w:lvlJc w:val="left"/>
+      <w:pPr>
+        <w:ind w:left="5040" w:hanging="360"/>
+      </w:pPr>
+    </w:lvl>
+    <w:lvl w:ilvl="7" w:tplc="04150019" w:tentative="1">
+      <w:start w:val="1"/>
+      <w:numFmt w:val="lowerLetter"/>
+      <w:lvlText w:val="%8."/>
+      <w:lvlJc w:val="left"/>
+      <w:pPr>
+        <w:ind w:left="5760" w:hanging="360"/>
+      </w:pPr>
+    </w:lvl>
+    <w:lvl w:ilvl="8" w:tplc="0415001B" w:tentative="1">
+      <w:start w:val="1"/>
+      <w:numFmt w:val="lowerRoman"/>
+      <w:lvlText w:val="%9."/>
+      <w:lvlJc w:val="right"/>
+      <w:pPr>
+        <w:ind w:left="6480" w:hanging="180"/>
+      </w:pPr>
+    </w:lvl>
+  </w:abstractNum>
+  <w:abstractNum w:abstractNumId="2">
     <w:nsid w:val="07B54FA9"/>
     <w:multiLevelType w:val="hybridMultilevel"/>
     <w:tmpl w:val="EB628F66"/>
@@ -5445,7 +5872,7 @@
       </w:pPr>
     </w:lvl>
   </w:abstractNum>
-  <w:abstractNum w:abstractNumId="2">
+  <w:abstractNum w:abstractNumId="3">
     <w:nsid w:val="0CB00122"/>
     <w:multiLevelType w:val="multilevel"/>
     <w:tmpl w:val="0415001F"/>
@@ -5531,7 +5958,7 @@
       </w:pPr>
     </w:lvl>
   </w:abstractNum>
-  <w:abstractNum w:abstractNumId="3">
+  <w:abstractNum w:abstractNumId="4">
     <w:nsid w:val="132B0481"/>
     <w:multiLevelType w:val="multilevel"/>
     <w:tmpl w:val="0415001F"/>
@@ -5617,7 +6044,7 @@
       </w:pPr>
     </w:lvl>
   </w:abstractNum>
-  <w:abstractNum w:abstractNumId="4">
+  <w:abstractNum w:abstractNumId="5">
     <w:nsid w:val="15FC2286"/>
     <w:multiLevelType w:val="hybridMultilevel"/>
     <w:tmpl w:val="347E0EB8"/>
@@ -5703,7 +6130,7 @@
       </w:pPr>
     </w:lvl>
   </w:abstractNum>
-  <w:abstractNum w:abstractNumId="5">
+  <w:abstractNum w:abstractNumId="6">
     <w:nsid w:val="189A09F7"/>
     <w:multiLevelType w:val="multilevel"/>
     <w:tmpl w:val="0415001F"/>
@@ -5789,7 +6216,7 @@
       </w:pPr>
     </w:lvl>
   </w:abstractNum>
-  <w:abstractNum w:abstractNumId="6">
+  <w:abstractNum w:abstractNumId="7">
     <w:nsid w:val="1A6A1027"/>
     <w:multiLevelType w:val="hybridMultilevel"/>
     <w:tmpl w:val="0780F3C2"/>
@@ -5903,7 +6330,7 @@
       </w:rPr>
     </w:lvl>
   </w:abstractNum>
-  <w:abstractNum w:abstractNumId="7">
+  <w:abstractNum w:abstractNumId="8">
     <w:nsid w:val="1C581D56"/>
     <w:multiLevelType w:val="multilevel"/>
     <w:tmpl w:val="554E1D14"/>
@@ -6016,7 +6443,7 @@
       </w:rPr>
     </w:lvl>
   </w:abstractNum>
-  <w:abstractNum w:abstractNumId="8">
+  <w:abstractNum w:abstractNumId="9">
     <w:nsid w:val="1D736B28"/>
     <w:multiLevelType w:val="hybridMultilevel"/>
     <w:tmpl w:val="74E84F50"/>
@@ -6102,7 +6529,7 @@
       </w:pPr>
     </w:lvl>
   </w:abstractNum>
-  <w:abstractNum w:abstractNumId="9">
+  <w:abstractNum w:abstractNumId="10">
     <w:nsid w:val="1E474E5B"/>
     <w:multiLevelType w:val="hybridMultilevel"/>
     <w:tmpl w:val="C54C9FE0"/>
@@ -6191,7 +6618,7 @@
       </w:pPr>
     </w:lvl>
   </w:abstractNum>
-  <w:abstractNum w:abstractNumId="10">
+  <w:abstractNum w:abstractNumId="11">
     <w:nsid w:val="1FD02C1F"/>
     <w:multiLevelType w:val="hybridMultilevel"/>
     <w:tmpl w:val="009A5B80"/>
@@ -6280,7 +6707,7 @@
       </w:pPr>
     </w:lvl>
   </w:abstractNum>
-  <w:abstractNum w:abstractNumId="11">
+  <w:abstractNum w:abstractNumId="12">
     <w:nsid w:val="21352961"/>
     <w:multiLevelType w:val="multilevel"/>
     <w:tmpl w:val="0415001F"/>
@@ -6366,7 +6793,7 @@
       </w:pPr>
     </w:lvl>
   </w:abstractNum>
-  <w:abstractNum w:abstractNumId="12">
+  <w:abstractNum w:abstractNumId="13">
     <w:nsid w:val="24324F65"/>
     <w:multiLevelType w:val="hybridMultilevel"/>
     <w:tmpl w:val="17FA1F2A"/>
@@ -6452,7 +6879,7 @@
       </w:pPr>
     </w:lvl>
   </w:abstractNum>
-  <w:abstractNum w:abstractNumId="13">
+  <w:abstractNum w:abstractNumId="14">
     <w:nsid w:val="26C47262"/>
     <w:multiLevelType w:val="hybridMultilevel"/>
     <w:tmpl w:val="F476D586"/>
@@ -6538,7 +6965,7 @@
       </w:pPr>
     </w:lvl>
   </w:abstractNum>
-  <w:abstractNum w:abstractNumId="14">
+  <w:abstractNum w:abstractNumId="15">
     <w:nsid w:val="280E5C73"/>
     <w:multiLevelType w:val="hybridMultilevel"/>
     <w:tmpl w:val="C4ACA492"/>
@@ -6624,7 +7051,7 @@
       </w:pPr>
     </w:lvl>
   </w:abstractNum>
-  <w:abstractNum w:abstractNumId="15">
+  <w:abstractNum w:abstractNumId="16">
     <w:nsid w:val="2D4157FF"/>
     <w:multiLevelType w:val="multilevel"/>
     <w:tmpl w:val="554E1D14"/>
@@ -6737,7 +7164,7 @@
       </w:rPr>
     </w:lvl>
   </w:abstractNum>
-  <w:abstractNum w:abstractNumId="16">
+  <w:abstractNum w:abstractNumId="17">
     <w:nsid w:val="30480828"/>
     <w:multiLevelType w:val="hybridMultilevel"/>
     <w:tmpl w:val="D1740496"/>
@@ -6826,7 +7253,120 @@
       </w:pPr>
     </w:lvl>
   </w:abstractNum>
-  <w:abstractNum w:abstractNumId="17">
+  <w:abstractNum w:abstractNumId="18">
+    <w:nsid w:val="31704087"/>
+    <w:multiLevelType w:val="hybridMultilevel"/>
+    <w:tmpl w:val="628274F8"/>
+    <w:lvl w:ilvl="0" w:tplc="04150001">
+      <w:start w:val="1"/>
+      <w:numFmt w:val="bullet"/>
+      <w:lvlText w:val=""/>
+      <w:lvlJc w:val="left"/>
+      <w:pPr>
+        <w:ind w:left="720" w:hanging="360"/>
+      </w:pPr>
+      <w:rPr>
+        <w:rFonts w:ascii="Symbol" w:hAnsi="Symbol" w:hint="default"/>
+      </w:rPr>
+    </w:lvl>
+    <w:lvl w:ilvl="1" w:tplc="04150003" w:tentative="1">
+      <w:start w:val="1"/>
+      <w:numFmt w:val="bullet"/>
+      <w:lvlText w:val="o"/>
+      <w:lvlJc w:val="left"/>
+      <w:pPr>
+        <w:ind w:left="1440" w:hanging="360"/>
+      </w:pPr>
+      <w:rPr>
+        <w:rFonts w:ascii="Courier New" w:hAnsi="Courier New" w:cs="Courier New" w:hint="default"/>
+      </w:rPr>
+    </w:lvl>
+    <w:lvl w:ilvl="2" w:tplc="04150005" w:tentative="1">
+      <w:start w:val="1"/>
+      <w:numFmt w:val="bullet"/>
+      <w:lvlText w:val=""/>
+      <w:lvlJc w:val="left"/>
+      <w:pPr>
+        <w:ind w:left="2160" w:hanging="360"/>
+      </w:pPr>
+      <w:rPr>
+        <w:rFonts w:ascii="Wingdings" w:hAnsi="Wingdings" w:hint="default"/>
+      </w:rPr>
+    </w:lvl>
+    <w:lvl w:ilvl="3" w:tplc="04150001" w:tentative="1">
+      <w:start w:val="1"/>
+      <w:numFmt w:val="bullet"/>
+      <w:lvlText w:val=""/>
+      <w:lvlJc w:val="left"/>
+      <w:pPr>
+        <w:ind w:left="2880" w:hanging="360"/>
+      </w:pPr>
+      <w:rPr>
+        <w:rFonts w:ascii="Symbol" w:hAnsi="Symbol" w:hint="default"/>
+      </w:rPr>
+    </w:lvl>
+    <w:lvl w:ilvl="4" w:tplc="04150003" w:tentative="1">
+      <w:start w:val="1"/>
+      <w:numFmt w:val="bullet"/>
+      <w:lvlText w:val="o"/>
+      <w:lvlJc w:val="left"/>
+      <w:pPr>
+        <w:ind w:left="3600" w:hanging="360"/>
+      </w:pPr>
+      <w:rPr>
+        <w:rFonts w:ascii="Courier New" w:hAnsi="Courier New" w:cs="Courier New" w:hint="default"/>
+      </w:rPr>
+    </w:lvl>
+    <w:lvl w:ilvl="5" w:tplc="04150005" w:tentative="1">
+      <w:start w:val="1"/>
+      <w:numFmt w:val="bullet"/>
+      <w:lvlText w:val=""/>
+      <w:lvlJc w:val="left"/>
+      <w:pPr>
+        <w:ind w:left="4320" w:hanging="360"/>
+      </w:pPr>
+      <w:rPr>
+        <w:rFonts w:ascii="Wingdings" w:hAnsi="Wingdings" w:hint="default"/>
+      </w:rPr>
+    </w:lvl>
+    <w:lvl w:ilvl="6" w:tplc="04150001" w:tentative="1">
+      <w:start w:val="1"/>
+      <w:numFmt w:val="bullet"/>
+      <w:lvlText w:val=""/>
+      <w:lvlJc w:val="left"/>
+      <w:pPr>
+        <w:ind w:left="5040" w:hanging="360"/>
+      </w:pPr>
+      <w:rPr>
+        <w:rFonts w:ascii="Symbol" w:hAnsi="Symbol" w:hint="default"/>
+      </w:rPr>
+    </w:lvl>
+    <w:lvl w:ilvl="7" w:tplc="04150003" w:tentative="1">
+      <w:start w:val="1"/>
+      <w:numFmt w:val="bullet"/>
+      <w:lvlText w:val="o"/>
+      <w:lvlJc w:val="left"/>
+      <w:pPr>
+        <w:ind w:left="5760" w:hanging="360"/>
+      </w:pPr>
+      <w:rPr>
+        <w:rFonts w:ascii="Courier New" w:hAnsi="Courier New" w:cs="Courier New" w:hint="default"/>
+      </w:rPr>
+    </w:lvl>
+    <w:lvl w:ilvl="8" w:tplc="04150005" w:tentative="1">
+      <w:start w:val="1"/>
+      <w:numFmt w:val="bullet"/>
+      <w:lvlText w:val=""/>
+      <w:lvlJc w:val="left"/>
+      <w:pPr>
+        <w:ind w:left="6480" w:hanging="360"/>
+      </w:pPr>
+      <w:rPr>
+        <w:rFonts w:ascii="Wingdings" w:hAnsi="Wingdings" w:hint="default"/>
+      </w:rPr>
+    </w:lvl>
+  </w:abstractNum>
+  <w:abstractNum w:abstractNumId="19">
     <w:nsid w:val="330F071C"/>
     <w:multiLevelType w:val="multilevel"/>
     <w:tmpl w:val="0415001F"/>
@@ -6912,7 +7452,7 @@
       </w:pPr>
     </w:lvl>
   </w:abstractNum>
-  <w:abstractNum w:abstractNumId="18">
+  <w:abstractNum w:abstractNumId="20">
     <w:nsid w:val="377F37D6"/>
     <w:multiLevelType w:val="multilevel"/>
     <w:tmpl w:val="0415001F"/>
@@ -6998,7 +7538,7 @@
       </w:pPr>
     </w:lvl>
   </w:abstractNum>
-  <w:abstractNum w:abstractNumId="19">
+  <w:abstractNum w:abstractNumId="21">
     <w:nsid w:val="39400246"/>
     <w:multiLevelType w:val="multilevel"/>
     <w:tmpl w:val="0415001F"/>
@@ -7084,7 +7624,7 @@
       </w:pPr>
     </w:lvl>
   </w:abstractNum>
-  <w:abstractNum w:abstractNumId="20">
+  <w:abstractNum w:abstractNumId="22">
     <w:nsid w:val="3C913F94"/>
     <w:multiLevelType w:val="multilevel"/>
     <w:tmpl w:val="0415001F"/>
@@ -7170,7 +7710,7 @@
       </w:pPr>
     </w:lvl>
   </w:abstractNum>
-  <w:abstractNum w:abstractNumId="21">
+  <w:abstractNum w:abstractNumId="23">
     <w:nsid w:val="41DC53A3"/>
     <w:multiLevelType w:val="multilevel"/>
     <w:tmpl w:val="ECC87776"/>
@@ -7288,7 +7828,7 @@
       </w:rPr>
     </w:lvl>
   </w:abstractNum>
-  <w:abstractNum w:abstractNumId="22">
+  <w:abstractNum w:abstractNumId="24">
     <w:nsid w:val="436D7414"/>
     <w:multiLevelType w:val="multilevel"/>
     <w:tmpl w:val="0415001F"/>
@@ -7374,7 +7914,7 @@
       </w:pPr>
     </w:lvl>
   </w:abstractNum>
-  <w:abstractNum w:abstractNumId="23">
+  <w:abstractNum w:abstractNumId="25">
     <w:nsid w:val="45837556"/>
     <w:multiLevelType w:val="hybridMultilevel"/>
     <w:tmpl w:val="8BC2F5CA"/>
@@ -7460,7 +8000,7 @@
       </w:pPr>
     </w:lvl>
   </w:abstractNum>
-  <w:abstractNum w:abstractNumId="24">
+  <w:abstractNum w:abstractNumId="26">
     <w:nsid w:val="4EBB156C"/>
     <w:multiLevelType w:val="hybridMultilevel"/>
     <w:tmpl w:val="EBEEC9C8"/>
@@ -7546,7 +8086,7 @@
       </w:pPr>
     </w:lvl>
   </w:abstractNum>
-  <w:abstractNum w:abstractNumId="25">
+  <w:abstractNum w:abstractNumId="27">
     <w:nsid w:val="4EE61A36"/>
     <w:multiLevelType w:val="hybridMultilevel"/>
     <w:tmpl w:val="86D29AD4"/>
@@ -7632,7 +8172,7 @@
       </w:pPr>
     </w:lvl>
   </w:abstractNum>
-  <w:abstractNum w:abstractNumId="26">
+  <w:abstractNum w:abstractNumId="28">
     <w:nsid w:val="52D0496C"/>
     <w:multiLevelType w:val="hybridMultilevel"/>
     <w:tmpl w:val="06AEAD60"/>
@@ -7721,7 +8261,7 @@
       </w:pPr>
     </w:lvl>
   </w:abstractNum>
-  <w:abstractNum w:abstractNumId="27">
+  <w:abstractNum w:abstractNumId="29">
     <w:nsid w:val="56FD6BC2"/>
     <w:multiLevelType w:val="hybridMultilevel"/>
     <w:tmpl w:val="91C4A074"/>
@@ -7807,7 +8347,7 @@
       </w:pPr>
     </w:lvl>
   </w:abstractNum>
-  <w:abstractNum w:abstractNumId="28">
+  <w:abstractNum w:abstractNumId="30">
     <w:nsid w:val="580B75A1"/>
     <w:multiLevelType w:val="multilevel"/>
     <w:tmpl w:val="0415001F"/>
@@ -7893,7 +8433,7 @@
       </w:pPr>
     </w:lvl>
   </w:abstractNum>
-  <w:abstractNum w:abstractNumId="29">
+  <w:abstractNum w:abstractNumId="31">
     <w:nsid w:val="589D47A1"/>
     <w:multiLevelType w:val="multilevel"/>
     <w:tmpl w:val="0415001F"/>
@@ -7979,7 +8519,7 @@
       </w:pPr>
     </w:lvl>
   </w:abstractNum>
-  <w:abstractNum w:abstractNumId="30">
+  <w:abstractNum w:abstractNumId="32">
     <w:nsid w:val="5A1945CF"/>
     <w:multiLevelType w:val="multilevel"/>
     <w:tmpl w:val="0415001F"/>
@@ -8065,7 +8605,7 @@
       </w:pPr>
     </w:lvl>
   </w:abstractNum>
-  <w:abstractNum w:abstractNumId="31">
+  <w:abstractNum w:abstractNumId="33">
     <w:nsid w:val="5D8A360E"/>
     <w:multiLevelType w:val="multilevel"/>
     <w:tmpl w:val="22988B62"/>
@@ -8151,7 +8691,7 @@
       </w:pPr>
     </w:lvl>
   </w:abstractNum>
-  <w:abstractNum w:abstractNumId="32">
+  <w:abstractNum w:abstractNumId="34">
     <w:nsid w:val="63713E00"/>
     <w:multiLevelType w:val="hybridMultilevel"/>
     <w:tmpl w:val="7124EAD6"/>
@@ -8237,7 +8777,7 @@
       </w:pPr>
     </w:lvl>
   </w:abstractNum>
-  <w:abstractNum w:abstractNumId="33">
+  <w:abstractNum w:abstractNumId="35">
     <w:nsid w:val="65134AE3"/>
     <w:multiLevelType w:val="multilevel"/>
     <w:tmpl w:val="0415001F"/>
@@ -8323,7 +8863,7 @@
       </w:pPr>
     </w:lvl>
   </w:abstractNum>
-  <w:abstractNum w:abstractNumId="34">
+  <w:abstractNum w:abstractNumId="36">
     <w:nsid w:val="683B7401"/>
     <w:multiLevelType w:val="multilevel"/>
     <w:tmpl w:val="0415001D"/>
@@ -8410,7 +8950,7 @@
       </w:pPr>
     </w:lvl>
   </w:abstractNum>
-  <w:abstractNum w:abstractNumId="35">
+  <w:abstractNum w:abstractNumId="37">
     <w:nsid w:val="6D19140C"/>
     <w:multiLevelType w:val="multilevel"/>
     <w:tmpl w:val="0415001F"/>
@@ -8496,7 +9036,7 @@
       </w:pPr>
     </w:lvl>
   </w:abstractNum>
-  <w:abstractNum w:abstractNumId="36">
+  <w:abstractNum w:abstractNumId="38">
     <w:nsid w:val="72672C90"/>
     <w:multiLevelType w:val="multilevel"/>
     <w:tmpl w:val="22988B62"/>
@@ -8582,7 +9122,7 @@
       </w:pPr>
     </w:lvl>
   </w:abstractNum>
-  <w:abstractNum w:abstractNumId="37">
+  <w:abstractNum w:abstractNumId="39">
     <w:nsid w:val="73902432"/>
     <w:multiLevelType w:val="multilevel"/>
     <w:tmpl w:val="0415001F"/>
@@ -8668,7 +9208,7 @@
       </w:pPr>
     </w:lvl>
   </w:abstractNum>
-  <w:abstractNum w:abstractNumId="38">
+  <w:abstractNum w:abstractNumId="40">
     <w:nsid w:val="7ACD6F55"/>
     <w:multiLevelType w:val="hybridMultilevel"/>
     <w:tmpl w:val="66A8B14E"/>
@@ -8758,121 +9298,127 @@
     </w:lvl>
   </w:abstractNum>
   <w:num w:numId="1">
-    <w:abstractNumId w:val="16"/>
+    <w:abstractNumId w:val="17"/>
   </w:num>
   <w:num w:numId="2">
-    <w:abstractNumId w:val="32"/>
+    <w:abstractNumId w:val="34"/>
   </w:num>
   <w:num w:numId="3">
+    <w:abstractNumId w:val="28"/>
+  </w:num>
+  <w:num w:numId="4">
+    <w:abstractNumId w:val="33"/>
+  </w:num>
+  <w:num w:numId="5">
+    <w:abstractNumId w:val="38"/>
+  </w:num>
+  <w:num w:numId="6">
+    <w:abstractNumId w:val="36"/>
+  </w:num>
+  <w:num w:numId="7">
+    <w:abstractNumId w:val="39"/>
+  </w:num>
+  <w:num w:numId="8">
+    <w:abstractNumId w:val="22"/>
+  </w:num>
+  <w:num w:numId="9">
+    <w:abstractNumId w:val="10"/>
+  </w:num>
+  <w:num w:numId="10">
+    <w:abstractNumId w:val="37"/>
+  </w:num>
+  <w:num w:numId="11">
+    <w:abstractNumId w:val="35"/>
+  </w:num>
+  <w:num w:numId="12">
+    <w:abstractNumId w:val="20"/>
+  </w:num>
+  <w:num w:numId="13">
+    <w:abstractNumId w:val="23"/>
+  </w:num>
+  <w:num w:numId="14">
+    <w:abstractNumId w:val="21"/>
+  </w:num>
+  <w:num w:numId="15">
+    <w:abstractNumId w:val="31"/>
+  </w:num>
+  <w:num w:numId="16">
+    <w:abstractNumId w:val="19"/>
+  </w:num>
+  <w:num w:numId="17">
     <w:abstractNumId w:val="26"/>
   </w:num>
-  <w:num w:numId="4">
-    <w:abstractNumId w:val="31"/>
-  </w:num>
-  <w:num w:numId="5">
-    <w:abstractNumId w:val="36"/>
-  </w:num>
-  <w:num w:numId="6">
-    <w:abstractNumId w:val="34"/>
-  </w:num>
-  <w:num w:numId="7">
-    <w:abstractNumId w:val="37"/>
-  </w:num>
-  <w:num w:numId="8">
-    <w:abstractNumId w:val="20"/>
-  </w:num>
-  <w:num w:numId="9">
-    <w:abstractNumId w:val="9"/>
-  </w:num>
-  <w:num w:numId="10">
-    <w:abstractNumId w:val="35"/>
-  </w:num>
-  <w:num w:numId="11">
-    <w:abstractNumId w:val="33"/>
-  </w:num>
-  <w:num w:numId="12">
-    <w:abstractNumId w:val="18"/>
-  </w:num>
-  <w:num w:numId="13">
-    <w:abstractNumId w:val="21"/>
-  </w:num>
-  <w:num w:numId="14">
-    <w:abstractNumId w:val="19"/>
-  </w:num>
-  <w:num w:numId="15">
-    <w:abstractNumId w:val="29"/>
-  </w:num>
-  <w:num w:numId="16">
-    <w:abstractNumId w:val="17"/>
-  </w:num>
-  <w:num w:numId="17">
-    <w:abstractNumId w:val="24"/>
-  </w:num>
   <w:num w:numId="18">
-    <w:abstractNumId w:val="25"/>
+    <w:abstractNumId w:val="27"/>
   </w:num>
   <w:num w:numId="19">
     <w:abstractNumId w:val="0"/>
   </w:num>
   <w:num w:numId="20">
+    <w:abstractNumId w:val="12"/>
+  </w:num>
+  <w:num w:numId="21">
+    <w:abstractNumId w:val="6"/>
+  </w:num>
+  <w:num w:numId="22">
+    <w:abstractNumId w:val="8"/>
+  </w:num>
+  <w:num w:numId="23">
+    <w:abstractNumId w:val="16"/>
+  </w:num>
+  <w:num w:numId="24">
+    <w:abstractNumId w:val="9"/>
+  </w:num>
+  <w:num w:numId="25">
+    <w:abstractNumId w:val="15"/>
+  </w:num>
+  <w:num w:numId="26">
+    <w:abstractNumId w:val="14"/>
+  </w:num>
+  <w:num w:numId="27">
+    <w:abstractNumId w:val="40"/>
+  </w:num>
+  <w:num w:numId="28">
+    <w:abstractNumId w:val="25"/>
+  </w:num>
+  <w:num w:numId="29">
+    <w:abstractNumId w:val="13"/>
+  </w:num>
+  <w:num w:numId="30">
+    <w:abstractNumId w:val="2"/>
+  </w:num>
+  <w:num w:numId="31">
+    <w:abstractNumId w:val="29"/>
+  </w:num>
+  <w:num w:numId="32">
+    <w:abstractNumId w:val="7"/>
+  </w:num>
+  <w:num w:numId="33">
     <w:abstractNumId w:val="11"/>
   </w:num>
-  <w:num w:numId="21">
+  <w:num w:numId="34">
     <w:abstractNumId w:val="5"/>
   </w:num>
-  <w:num w:numId="22">
-    <w:abstractNumId w:val="7"/>
+  <w:num w:numId="35">
+    <w:abstractNumId w:val="32"/>
   </w:num>
-  <w:num w:numId="23">
-    <w:abstractNumId w:val="15"/>
+  <w:num w:numId="36">
+    <w:abstractNumId w:val="4"/>
   </w:num>
-  <w:num w:numId="24">
-    <w:abstractNumId w:val="8"/>
+  <w:num w:numId="37">
+    <w:abstractNumId w:val="30"/>
   </w:num>
-  <w:num w:numId="25">
-    <w:abstractNumId w:val="14"/>
+  <w:num w:numId="38">
+    <w:abstractNumId w:val="24"/>
   </w:num>
-  <w:num w:numId="26">
-    <w:abstractNumId w:val="13"/>
+  <w:num w:numId="39">
+    <w:abstractNumId w:val="3"/>
   </w:num>
-  <w:num w:numId="27">
-    <w:abstractNumId w:val="38"/>
-  </w:num>
-  <w:num w:numId="28">
-    <w:abstractNumId w:val="23"/>
-  </w:num>
-  <w:num w:numId="29">
-    <w:abstractNumId w:val="12"/>
-  </w:num>
-  <w:num w:numId="30">
+  <w:num w:numId="40">
     <w:abstractNumId w:val="1"/>
   </w:num>
-  <w:num w:numId="31">
-    <w:abstractNumId w:val="27"/>
-  </w:num>
-  <w:num w:numId="32">
-    <w:abstractNumId w:val="6"/>
-  </w:num>
-  <w:num w:numId="33">
-    <w:abstractNumId w:val="10"/>
-  </w:num>
-  <w:num w:numId="34">
-    <w:abstractNumId w:val="4"/>
-  </w:num>
-  <w:num w:numId="35">
-    <w:abstractNumId w:val="30"/>
-  </w:num>
-  <w:num w:numId="36">
-    <w:abstractNumId w:val="3"/>
-  </w:num>
-  <w:num w:numId="37">
-    <w:abstractNumId w:val="28"/>
-  </w:num>
-  <w:num w:numId="38">
-    <w:abstractNumId w:val="22"/>
-  </w:num>
-  <w:num w:numId="39">
-    <w:abstractNumId w:val="2"/>
+  <w:num w:numId="41">
+    <w:abstractNumId w:val="18"/>
   </w:num>
 </w:numbering>
 </file>
@@ -9110,6 +9656,7 @@
   <w:style w:type="character" w:default="1" w:styleId="Domylnaczcionkaakapitu">
     <w:name w:val="Default Paragraph Font"/>
     <w:uiPriority w:val="1"/>
+    <w:semiHidden/>
     <w:unhideWhenUsed/>
   </w:style>
   <w:style w:type="table" w:default="1" w:styleId="Standardowy">
@@ -9689,7 +10236,7 @@
   <a:extraClrSchemeLst/>
   <a:extLst>
     <a:ext uri="{05A4C25C-085E-4340-85A3-A5531E510DB2}">
-      <thm15:themeFamily xmlns:thm15="http://schemas.microsoft.com/office/thememl/2012/main" xmlns="" name="Office Theme" id="{62F939B6-93AF-4DB8-9C6B-D6C7DFDC589F}" vid="{4A3C46E8-61CC-4603-A589-7422A47A8E4A}"/>
+      <thm15:themeFamily xmlns="" xmlns:thm15="http://schemas.microsoft.com/office/thememl/2012/main" name="Office Theme" id="{62F939B6-93AF-4DB8-9C6B-D6C7DFDC589F}" vid="{4A3C46E8-61CC-4603-A589-7422A47A8E4A}"/>
     </a:ext>
   </a:extLst>
 </a:theme>
@@ -9767,7 +10314,7 @@
 </file>
 
 <file path=customXml/itemProps1.xml><?xml version="1.0" encoding="utf-8"?>
-<ds:datastoreItem xmlns:ds="http://schemas.openxmlformats.org/officeDocument/2006/customXml" ds:itemID="{3699A47E-6567-4B98-B43F-2087D6385247}">
+<ds:datastoreItem xmlns:ds="http://schemas.openxmlformats.org/officeDocument/2006/customXml" ds:itemID="{5A6EC212-D628-4A11-80CE-91CB6431DF5F}">
   <ds:schemaRefs>
     <ds:schemaRef ds:uri="http://schemas.openxmlformats.org/officeDocument/2006/bibliography"/>
   </ds:schemaRefs>

</xml_diff>